<commit_message>
MHD2-259: Report template and related changes for reporting on 136 genes
</commit_message>
<xml_diff>
--- a/inst/clinical_context/AML_in_Morphological_Remission.docx
+++ b/inst/clinical_context/AML_in_Morphological_Remission.docx
@@ -6,9 +6,8 @@
       <w:pPr>
         <w:spacing w:after="0"/>
         <w:rPr>
-          <w:rFonts w:ascii="Calibri" w:hAnsi="Calibri" w:cs="Calibri"/>
+          <w:rFonts w:cs="Calibri"/>
           <w:noProof/>
-          <w:sz w:val="6"/>
           <w:szCs w:val="6"/>
         </w:rPr>
       </w:pPr>
@@ -2734,7 +2733,6 @@
         <w:rPr>
           <w:rFonts w:ascii="Calibri" w:hAnsi="Calibri" w:cs="Calibri"/>
           <w:noProof/>
-          <w:sz w:val="6"/>
           <w:szCs w:val="6"/>
         </w:rPr>
       </w:pPr>
@@ -3666,6 +3664,11 @@
   <w:style w:type="paragraph" w:default="1" w:styleId="Normal">
     <w:name w:val="Normal"/>
     <w:qFormat/>
+    <w:rsid w:val="00C910B4"/>
+    <w:rPr>
+      <w:rFonts w:ascii="Aptos" w:hAnsi="Aptos"/>
+      <w:sz w:val="6"/>
+    </w:rPr>
   </w:style>
   <w:style w:type="paragraph" w:styleId="Heading1">
     <w:name w:val="heading 1"/>
@@ -3824,7 +3827,7 @@
     <w:basedOn w:val="Heading1"/>
     <w:link w:val="CLIN1HEADINGChar"/>
     <w:qFormat/>
-    <w:rsid w:val="0015713C"/>
+    <w:rsid w:val="00C910B4"/>
     <w:pPr>
       <w:keepNext w:val="0"/>
       <w:keepLines w:val="0"/>
@@ -3832,10 +3835,11 @@
       <w:jc w:val="center"/>
     </w:pPr>
     <w:rPr>
-      <w:rFonts w:ascii="Calibri" w:eastAsia="MS Mincho" w:hAnsi="Calibri" w:cstheme="majorHAnsi"/>
+      <w:rFonts w:ascii="Aptos" w:eastAsia="MS Mincho" w:hAnsi="Aptos" w:cstheme="majorHAnsi"/>
       <w:b/>
       <w:caps/>
       <w:color w:val="411E75"/>
+      <w:sz w:val="30"/>
     </w:rPr>
   </w:style>
   <w:style w:type="paragraph" w:customStyle="1" w:styleId="CLIN2SUBHEADINGS">
@@ -3843,7 +3847,7 @@
     <w:basedOn w:val="Heading2"/>
     <w:link w:val="CLIN2SUBHEADINGSChar"/>
     <w:qFormat/>
-    <w:rsid w:val="0086782A"/>
+    <w:rsid w:val="00C910B4"/>
     <w:pPr>
       <w:keepNext w:val="0"/>
       <w:keepLines w:val="0"/>
@@ -3851,11 +3855,11 @@
       <w:jc w:val="both"/>
     </w:pPr>
     <w:rPr>
-      <w:rFonts w:ascii="Calibri" w:eastAsia="MS Mincho" w:hAnsi="Calibri" w:cstheme="majorHAnsi"/>
+      <w:rFonts w:ascii="Aptos" w:eastAsia="MS Mincho" w:hAnsi="Aptos" w:cstheme="majorHAnsi"/>
       <w:b/>
       <w:caps/>
       <w:color w:val="411E75"/>
-      <w:sz w:val="22"/>
+      <w:sz w:val="20"/>
       <w:szCs w:val="18"/>
     </w:rPr>
   </w:style>
@@ -3863,13 +3867,13 @@
     <w:name w:val="CLIN1(HEADING) Char"/>
     <w:basedOn w:val="Heading1Char"/>
     <w:link w:val="CLIN1HEADING"/>
-    <w:rsid w:val="0015713C"/>
+    <w:rsid w:val="00C910B4"/>
     <w:rPr>
-      <w:rFonts w:ascii="Calibri" w:eastAsia="MS Mincho" w:hAnsi="Calibri" w:cstheme="majorHAnsi"/>
+      <w:rFonts w:ascii="Aptos" w:eastAsia="MS Mincho" w:hAnsi="Aptos" w:cstheme="majorHAnsi"/>
       <w:b/>
       <w:caps/>
       <w:color w:val="411E75"/>
-      <w:sz w:val="32"/>
+      <w:sz w:val="30"/>
       <w:szCs w:val="32"/>
     </w:rPr>
   </w:style>
@@ -3878,22 +3882,23 @@
     <w:basedOn w:val="ListParagraph"/>
     <w:link w:val="CLIN3BULLETPOINTSChar"/>
     <w:qFormat/>
-    <w:rsid w:val="0086782A"/>
+    <w:rsid w:val="00C910B4"/>
     <w:rPr>
-      <w:rFonts w:ascii="Calibri" w:hAnsi="Calibri"/>
+      <w:rFonts w:ascii="Aptos" w:hAnsi="Aptos"/>
+      <w:sz w:val="16"/>
     </w:rPr>
   </w:style>
   <w:style w:type="character" w:customStyle="1" w:styleId="CLIN2SUBHEADINGSChar">
     <w:name w:val="CLIN2(SUBHEADINGS) Char"/>
     <w:basedOn w:val="Heading2Char"/>
     <w:link w:val="CLIN2SUBHEADINGS"/>
-    <w:rsid w:val="0086782A"/>
+    <w:rsid w:val="00C910B4"/>
     <w:rPr>
-      <w:rFonts w:ascii="Calibri" w:eastAsia="MS Mincho" w:hAnsi="Calibri" w:cstheme="majorHAnsi"/>
+      <w:rFonts w:ascii="Aptos" w:eastAsia="MS Mincho" w:hAnsi="Aptos" w:cstheme="majorHAnsi"/>
       <w:b/>
       <w:caps/>
       <w:color w:val="411E75"/>
-      <w:sz w:val="26"/>
+      <w:sz w:val="20"/>
       <w:szCs w:val="18"/>
     </w:rPr>
   </w:style>
@@ -3902,15 +3907,15 @@
     <w:basedOn w:val="Normal"/>
     <w:link w:val="CLIN4Char"/>
     <w:qFormat/>
-    <w:rsid w:val="00D873F5"/>
+    <w:rsid w:val="00C910B4"/>
     <w:pPr>
       <w:spacing w:after="0" w:line="240" w:lineRule="auto"/>
       <w:jc w:val="both"/>
     </w:pPr>
     <w:rPr>
-      <w:rFonts w:ascii="Calibri" w:eastAsia="MS Mincho" w:hAnsi="Calibri" w:cs="Times New Roman"/>
+      <w:rFonts w:eastAsia="MS Mincho" w:cs="Times New Roman"/>
       <w:noProof/>
-      <w:sz w:val="12"/>
+      <w:sz w:val="11"/>
       <w:szCs w:val="24"/>
     </w:rPr>
   </w:style>
@@ -3918,11 +3923,11 @@
     <w:name w:val="CLIN3(BULLET POINTS) Char"/>
     <w:basedOn w:val="DefaultParagraphFont"/>
     <w:link w:val="CLIN3BULLETPOINTS"/>
-    <w:rsid w:val="0086782A"/>
+    <w:rsid w:val="00C910B4"/>
     <w:rPr>
-      <w:rFonts w:ascii="Calibri" w:eastAsia="MS Mincho" w:hAnsi="Calibri" w:cstheme="majorHAnsi"/>
+      <w:rFonts w:ascii="Aptos" w:eastAsia="MS Mincho" w:hAnsi="Aptos" w:cstheme="majorHAnsi"/>
       <w:noProof/>
-      <w:sz w:val="18"/>
+      <w:sz w:val="16"/>
       <w:szCs w:val="18"/>
       <w:lang w:eastAsia="en-AU"/>
     </w:rPr>
@@ -3931,11 +3936,11 @@
     <w:name w:val="CLIN4 Char"/>
     <w:basedOn w:val="DefaultParagraphFont"/>
     <w:link w:val="CLIN4"/>
-    <w:rsid w:val="00D873F5"/>
+    <w:rsid w:val="00C910B4"/>
     <w:rPr>
-      <w:rFonts w:ascii="Calibri" w:eastAsia="MS Mincho" w:hAnsi="Calibri" w:cs="Times New Roman"/>
+      <w:rFonts w:ascii="Aptos" w:eastAsia="MS Mincho" w:hAnsi="Aptos" w:cs="Times New Roman"/>
       <w:noProof/>
-      <w:sz w:val="12"/>
+      <w:sz w:val="11"/>
       <w:szCs w:val="24"/>
     </w:rPr>
   </w:style>
@@ -4398,78 +4403,6 @@
 </file>
 
 <file path=customXml/item1.xml><?xml version="1.0" encoding="utf-8"?>
-<p:properties xmlns:p="http://schemas.microsoft.com/office/2006/metadata/properties" xmlns:xsi="http://www.w3.org/2001/XMLSchema-instance" xmlns:pc="http://schemas.microsoft.com/office/infopath/2007/PartnerControls">
-  <documentManagement>
-    <DocumentType xmlns="c44ab56d-57f8-4a14-86db-a39667906be8" xsi:nil="true"/>
-    <Category xmlns="c44ab56d-57f8-4a14-86db-a39667906be8" xsi:nil="true"/>
-    <b918a6e12641485a9ca8c2e70b4558c0 xmlns="bbb6251c-984c-4fcb-9547-f40f6d5e63ff">
-      <Terms xmlns="http://schemas.microsoft.com/office/infopath/2007/PartnerControls">
-        <TermInfo xmlns="http://schemas.microsoft.com/office/infopath/2007/PartnerControls">
-          <TermName xmlns="http://schemas.microsoft.com/office/infopath/2007/PartnerControls">Operational</TermName>
-          <TermId xmlns="http://schemas.microsoft.com/office/infopath/2007/PartnerControls">150389d9-0463-4c4a-b800-fb182dbb9bcb</TermId>
-        </TermInfo>
-      </Terms>
-    </b918a6e12641485a9ca8c2e70b4558c0>
-    <lcf76f155ced4ddcb4097134ff3c332f xmlns="c44ab56d-57f8-4a14-86db-a39667906be8">
-      <Terms xmlns="http://schemas.microsoft.com/office/infopath/2007/PartnerControls"/>
-    </lcf76f155ced4ddcb4097134ff3c332f>
-    <b29dd6ef633047bba64c76c6e215692a xmlns="bbb6251c-984c-4fcb-9547-f40f6d5e63ff">
-      <Terms xmlns="http://schemas.microsoft.com/office/infopath/2007/PartnerControls">
-        <TermInfo xmlns="http://schemas.microsoft.com/office/infopath/2007/PartnerControls">
-          <TermName xmlns="http://schemas.microsoft.com/office/infopath/2007/PartnerControls">Internal</TermName>
-          <TermId xmlns="http://schemas.microsoft.com/office/infopath/2007/PartnerControls">2b22734e-9cea-437f-97a4-653416044446</TermId>
-        </TermInfo>
-      </Terms>
-    </b29dd6ef633047bba64c76c6e215692a>
-    <i77a2d63ec754e4dbbf13ee1f809aa62 xmlns="bbb6251c-984c-4fcb-9547-f40f6d5e63ff">
-      <Terms xmlns="http://schemas.microsoft.com/office/infopath/2007/PartnerControls">
-        <TermInfo xmlns="http://schemas.microsoft.com/office/infopath/2007/PartnerControls">
-          <TermName xmlns="http://schemas.microsoft.com/office/infopath/2007/PartnerControls">N/A</TermName>
-          <TermId xmlns="http://schemas.microsoft.com/office/infopath/2007/PartnerControls">77aac54e-7746-4232-91ae-96cfc2b44f19</TermId>
-        </TermInfo>
-      </Terms>
-    </i77a2d63ec754e4dbbf13ee1f809aa62>
-    <k04f27a462bd4c45a610623ab03d8a6b xmlns="bbb6251c-984c-4fcb-9547-f40f6d5e63ff">
-      <Terms xmlns="http://schemas.microsoft.com/office/infopath/2007/PartnerControls">
-        <TermInfo xmlns="http://schemas.microsoft.com/office/infopath/2007/PartnerControls">
-          <TermName xmlns="http://schemas.microsoft.com/office/infopath/2007/PartnerControls">Business Ventures</TermName>
-          <TermId xmlns="http://schemas.microsoft.com/office/infopath/2007/PartnerControls">771822a9-08f4-4b0c-b044-94205102db1e</TermId>
-        </TermInfo>
-      </Terms>
-    </k04f27a462bd4c45a610623ab03d8a6b>
-    <nb65ac56c571489cbc31094d7b888b19 xmlns="bbb6251c-984c-4fcb-9547-f40f6d5e63ff">
-      <Terms xmlns="http://schemas.microsoft.com/office/infopath/2007/PartnerControls">
-        <TermInfo xmlns="http://schemas.microsoft.com/office/infopath/2007/PartnerControls">
-          <TermName xmlns="http://schemas.microsoft.com/office/infopath/2007/PartnerControls">Pathology</TermName>
-          <TermId xmlns="http://schemas.microsoft.com/office/infopath/2007/PartnerControls">4a117755-78ff-4a2c-8e21-a559b22b64dd</TermId>
-        </TermInfo>
-      </Terms>
-    </nb65ac56c571489cbc31094d7b888b19>
-    <Department xmlns="c44ab56d-57f8-4a14-86db-a39667906be8" xsi:nil="true"/>
-    <TaxCatchAll xmlns="bbb6251c-984c-4fcb-9547-f40f6d5e63ff">
-      <Value>5</Value>
-      <Value>4</Value>
-      <Value>3</Value>
-      <Value>2</Value>
-      <Value>1</Value>
-    </TaxCatchAll>
-    <pmCostCentre xmlns="bbb6251c-984c-4fcb-9547-f40f6d5e63ff" xsi:nil="true"/>
-    <_Flow_SignoffStatus xmlns="c44ab56d-57f8-4a14-86db-a39667906be8" xsi:nil="true"/>
-    <NavigatorClassification xmlns="bbb6251c-984c-4fcb-9547-f40f6d5e63ff">Team Workspace</NavigatorClassification>
-  </documentManagement>
-</p:properties>
-</file>
-
-<file path=customXml/item2.xml><?xml version="1.0" encoding="utf-8"?>
-<?mso-contentType ?>
-<FormTemplates xmlns="http://schemas.microsoft.com/sharepoint/v3/contenttype/forms">
-  <Display>DocumentLibraryForm</Display>
-  <Edit>DocumentLibraryForm</Edit>
-  <New>DocumentLibraryForm</New>
-</FormTemplates>
-</file>
-
-<file path=customXml/item3.xml><?xml version="1.0" encoding="utf-8"?>
 <ct:contentTypeSchema xmlns:ct="http://schemas.microsoft.com/office/2006/metadata/contentType" xmlns:ma="http://schemas.microsoft.com/office/2006/metadata/properties/metaAttributes" ct:_="" ma:_="" ma:contentTypeName="Document" ma:contentTypeID="0x010100451F1F8C0772B440BA84570C3C4286EA" ma:contentTypeVersion="29" ma:contentTypeDescription="Create a new document." ma:contentTypeScope="" ma:versionID="b3bcf93054b5d0678557845ec3dd46dd">
   <xsd:schema xmlns:xsd="http://www.w3.org/2001/XMLSchema" xmlns:xs="http://www.w3.org/2001/XMLSchema" xmlns:p="http://schemas.microsoft.com/office/2006/metadata/properties" xmlns:ns2="c44ab56d-57f8-4a14-86db-a39667906be8" xmlns:ns3="bbb6251c-984c-4fcb-9547-f40f6d5e63ff" targetNamespace="http://schemas.microsoft.com/office/2006/metadata/properties" ma:root="true" ma:fieldsID="676e0b85b827ae08faaea4d501add0a1" ns2:_="" ns3:_="">
     <xsd:import namespace="c44ab56d-57f8-4a14-86db-a39667906be8"/>
@@ -4758,26 +4691,79 @@
 </ct:contentTypeSchema>
 </file>
 
-<file path=customXml/itemProps1.xml><?xml version="1.0" encoding="utf-8"?>
-<ds:datastoreItem xmlns:ds="http://schemas.openxmlformats.org/officeDocument/2006/customXml" ds:itemID="{CBC1CEE7-3176-4DF1-A865-F9EB9F33F04D}">
-  <ds:schemaRefs>
-    <ds:schemaRef ds:uri="http://schemas.microsoft.com/office/2006/metadata/properties"/>
-    <ds:schemaRef ds:uri="http://schemas.microsoft.com/office/infopath/2007/PartnerControls"/>
-    <ds:schemaRef ds:uri="c44ab56d-57f8-4a14-86db-a39667906be8"/>
-    <ds:schemaRef ds:uri="bbb6251c-984c-4fcb-9547-f40f6d5e63ff"/>
-  </ds:schemaRefs>
-</ds:datastoreItem>
+<file path=customXml/item2.xml><?xml version="1.0" encoding="utf-8"?>
+<?mso-contentType ?>
+<FormTemplates xmlns="http://schemas.microsoft.com/sharepoint/v3/contenttype/forms">
+  <Display>DocumentLibraryForm</Display>
+  <Edit>DocumentLibraryForm</Edit>
+  <New>DocumentLibraryForm</New>
+</FormTemplates>
 </file>
 
-<file path=customXml/itemProps2.xml><?xml version="1.0" encoding="utf-8"?>
-<ds:datastoreItem xmlns:ds="http://schemas.openxmlformats.org/officeDocument/2006/customXml" ds:itemID="{45C73C70-7239-4E05-8DE4-DFBCCEE52D34}">
-  <ds:schemaRefs>
-    <ds:schemaRef ds:uri="http://schemas.microsoft.com/sharepoint/v3/contenttype/forms"/>
-  </ds:schemaRefs>
-</ds:datastoreItem>
+<file path=customXml/item3.xml><?xml version="1.0" encoding="utf-8"?>
+<p:properties xmlns:p="http://schemas.microsoft.com/office/2006/metadata/properties" xmlns:xsi="http://www.w3.org/2001/XMLSchema-instance" xmlns:pc="http://schemas.microsoft.com/office/infopath/2007/PartnerControls">
+  <documentManagement>
+    <DocumentType xmlns="c44ab56d-57f8-4a14-86db-a39667906be8" xsi:nil="true"/>
+    <Category xmlns="c44ab56d-57f8-4a14-86db-a39667906be8" xsi:nil="true"/>
+    <b918a6e12641485a9ca8c2e70b4558c0 xmlns="bbb6251c-984c-4fcb-9547-f40f6d5e63ff">
+      <Terms xmlns="http://schemas.microsoft.com/office/infopath/2007/PartnerControls">
+        <TermInfo xmlns="http://schemas.microsoft.com/office/infopath/2007/PartnerControls">
+          <TermName xmlns="http://schemas.microsoft.com/office/infopath/2007/PartnerControls">Operational</TermName>
+          <TermId xmlns="http://schemas.microsoft.com/office/infopath/2007/PartnerControls">150389d9-0463-4c4a-b800-fb182dbb9bcb</TermId>
+        </TermInfo>
+      </Terms>
+    </b918a6e12641485a9ca8c2e70b4558c0>
+    <lcf76f155ced4ddcb4097134ff3c332f xmlns="c44ab56d-57f8-4a14-86db-a39667906be8">
+      <Terms xmlns="http://schemas.microsoft.com/office/infopath/2007/PartnerControls"/>
+    </lcf76f155ced4ddcb4097134ff3c332f>
+    <b29dd6ef633047bba64c76c6e215692a xmlns="bbb6251c-984c-4fcb-9547-f40f6d5e63ff">
+      <Terms xmlns="http://schemas.microsoft.com/office/infopath/2007/PartnerControls">
+        <TermInfo xmlns="http://schemas.microsoft.com/office/infopath/2007/PartnerControls">
+          <TermName xmlns="http://schemas.microsoft.com/office/infopath/2007/PartnerControls">Internal</TermName>
+          <TermId xmlns="http://schemas.microsoft.com/office/infopath/2007/PartnerControls">2b22734e-9cea-437f-97a4-653416044446</TermId>
+        </TermInfo>
+      </Terms>
+    </b29dd6ef633047bba64c76c6e215692a>
+    <i77a2d63ec754e4dbbf13ee1f809aa62 xmlns="bbb6251c-984c-4fcb-9547-f40f6d5e63ff">
+      <Terms xmlns="http://schemas.microsoft.com/office/infopath/2007/PartnerControls">
+        <TermInfo xmlns="http://schemas.microsoft.com/office/infopath/2007/PartnerControls">
+          <TermName xmlns="http://schemas.microsoft.com/office/infopath/2007/PartnerControls">N/A</TermName>
+          <TermId xmlns="http://schemas.microsoft.com/office/infopath/2007/PartnerControls">77aac54e-7746-4232-91ae-96cfc2b44f19</TermId>
+        </TermInfo>
+      </Terms>
+    </i77a2d63ec754e4dbbf13ee1f809aa62>
+    <k04f27a462bd4c45a610623ab03d8a6b xmlns="bbb6251c-984c-4fcb-9547-f40f6d5e63ff">
+      <Terms xmlns="http://schemas.microsoft.com/office/infopath/2007/PartnerControls">
+        <TermInfo xmlns="http://schemas.microsoft.com/office/infopath/2007/PartnerControls">
+          <TermName xmlns="http://schemas.microsoft.com/office/infopath/2007/PartnerControls">Business Ventures</TermName>
+          <TermId xmlns="http://schemas.microsoft.com/office/infopath/2007/PartnerControls">771822a9-08f4-4b0c-b044-94205102db1e</TermId>
+        </TermInfo>
+      </Terms>
+    </k04f27a462bd4c45a610623ab03d8a6b>
+    <nb65ac56c571489cbc31094d7b888b19 xmlns="bbb6251c-984c-4fcb-9547-f40f6d5e63ff">
+      <Terms xmlns="http://schemas.microsoft.com/office/infopath/2007/PartnerControls">
+        <TermInfo xmlns="http://schemas.microsoft.com/office/infopath/2007/PartnerControls">
+          <TermName xmlns="http://schemas.microsoft.com/office/infopath/2007/PartnerControls">Pathology</TermName>
+          <TermId xmlns="http://schemas.microsoft.com/office/infopath/2007/PartnerControls">4a117755-78ff-4a2c-8e21-a559b22b64dd</TermId>
+        </TermInfo>
+      </Terms>
+    </nb65ac56c571489cbc31094d7b888b19>
+    <Department xmlns="c44ab56d-57f8-4a14-86db-a39667906be8" xsi:nil="true"/>
+    <TaxCatchAll xmlns="bbb6251c-984c-4fcb-9547-f40f6d5e63ff">
+      <Value>5</Value>
+      <Value>4</Value>
+      <Value>3</Value>
+      <Value>2</Value>
+      <Value>1</Value>
+    </TaxCatchAll>
+    <pmCostCentre xmlns="bbb6251c-984c-4fcb-9547-f40f6d5e63ff" xsi:nil="true"/>
+    <_Flow_SignoffStatus xmlns="c44ab56d-57f8-4a14-86db-a39667906be8" xsi:nil="true"/>
+    <NavigatorClassification xmlns="bbb6251c-984c-4fcb-9547-f40f6d5e63ff">Team Workspace</NavigatorClassification>
+  </documentManagement>
+</p:properties>
 </file>
 
-<file path=customXml/itemProps3.xml><?xml version="1.0" encoding="utf-8"?>
+<file path=customXml/itemProps1.xml><?xml version="1.0" encoding="utf-8"?>
 <ds:datastoreItem xmlns:ds="http://schemas.openxmlformats.org/officeDocument/2006/customXml" ds:itemID="{ABC6FDAA-64AD-4561-AE64-D5F64F79BD03}">
   <ds:schemaRefs>
     <ds:schemaRef ds:uri="http://schemas.microsoft.com/office/2006/metadata/contentType"/>
@@ -4794,4 +4780,23 @@
     <ds:schemaRef ds:uri="http://schemas.microsoft.com/internal/obd"/>
   </ds:schemaRefs>
 </ds:datastoreItem>
+</file>
+
+<file path=customXml/itemProps2.xml><?xml version="1.0" encoding="utf-8"?>
+<ds:datastoreItem xmlns:ds="http://schemas.openxmlformats.org/officeDocument/2006/customXml" ds:itemID="{45C73C70-7239-4E05-8DE4-DFBCCEE52D34}">
+  <ds:schemaRefs>
+    <ds:schemaRef ds:uri="http://schemas.microsoft.com/sharepoint/v3/contenttype/forms"/>
+  </ds:schemaRefs>
+</ds:datastoreItem>
+</file>
+
+<file path=customXml/itemProps3.xml><?xml version="1.0" encoding="utf-8"?>
+<ds:datastoreItem xmlns:ds="http://schemas.openxmlformats.org/officeDocument/2006/customXml" ds:itemID="{CBC1CEE7-3176-4DF1-A865-F9EB9F33F04D}">
+  <ds:schemaRefs>
+    <ds:schemaRef ds:uri="http://schemas.microsoft.com/office/2006/metadata/properties"/>
+    <ds:schemaRef ds:uri="http://schemas.microsoft.com/office/infopath/2007/PartnerControls"/>
+    <ds:schemaRef ds:uri="c44ab56d-57f8-4a14-86db-a39667906be8"/>
+    <ds:schemaRef ds:uri="bbb6251c-984c-4fcb-9547-f40f6d5e63ff"/>
+  </ds:schemaRefs>
+</ds:datastoreItem>
 </file>
</xml_diff>